<commit_message>
added step 11 sql file and screenshot in docx file
</commit_message>
<xml_diff>
--- a/Assignment1/KOMAL_SANDHU_8673489.docx
+++ b/Assignment1/KOMAL_SANDHU_8673489.docx
@@ -756,6 +756,8 @@
           </wp:inline>
         </w:drawing>
       </w:r>
+      <w:bookmarkStart w:id="0" w:name="_GoBack"/>
+      <w:bookmarkEnd w:id="0"/>
       <w:r>
         <w:rPr>
           <w:noProof/>
@@ -820,9 +822,9 @@
         <w:lastRenderedPageBreak/>
         <w:drawing>
           <wp:inline distT="0" distB="0" distL="0" distR="0">
-            <wp:extent cx="5943600" cy="3343275"/>
+            <wp:extent cx="5946140" cy="3343275"/>
             <wp:effectExtent l="0" t="0" r="0" b="9525"/>
-            <wp:docPr id="16" name="Picture 16"/>
+            <wp:docPr id="3" name="Picture 3"/>
             <wp:cNvGraphicFramePr>
               <a:graphicFrameLocks xmlns:a="http://schemas.openxmlformats.org/drawingml/2006/main" noChangeAspect="1"/>
             </wp:cNvGraphicFramePr>
@@ -830,7 +832,7 @@
               <a:graphicData uri="http://schemas.openxmlformats.org/drawingml/2006/picture">
                 <pic:pic xmlns:pic="http://schemas.openxmlformats.org/drawingml/2006/picture">
                   <pic:nvPicPr>
-                    <pic:cNvPr id="0" name="Picture 16"/>
+                    <pic:cNvPr id="0" name="Picture 1"/>
                     <pic:cNvPicPr>
                       <a:picLocks noChangeAspect="1" noChangeArrowheads="1"/>
                     </pic:cNvPicPr>
@@ -851,7 +853,7 @@
                   <pic:spPr bwMode="auto">
                     <a:xfrm>
                       <a:off x="0" y="0"/>
-                      <a:ext cx="5943600" cy="3343275"/>
+                      <a:ext cx="5946140" cy="3343275"/>
                     </a:xfrm>
                     <a:prstGeom prst="rect">
                       <a:avLst/>
@@ -877,7 +879,7 @@
           <wp:inline distT="0" distB="0" distL="0" distR="0">
             <wp:extent cx="5943600" cy="3343275"/>
             <wp:effectExtent l="0" t="0" r="0" b="9525"/>
-            <wp:docPr id="17" name="Picture 17"/>
+            <wp:docPr id="16" name="Picture 16"/>
             <wp:cNvGraphicFramePr>
               <a:graphicFrameLocks xmlns:a="http://schemas.openxmlformats.org/drawingml/2006/main" noChangeAspect="1"/>
             </wp:cNvGraphicFramePr>
@@ -885,7 +887,7 @@
               <a:graphicData uri="http://schemas.openxmlformats.org/drawingml/2006/picture">
                 <pic:pic xmlns:pic="http://schemas.openxmlformats.org/drawingml/2006/picture">
                   <pic:nvPicPr>
-                    <pic:cNvPr id="0" name="Picture 17"/>
+                    <pic:cNvPr id="0" name="Picture 16"/>
                     <pic:cNvPicPr>
                       <a:picLocks noChangeAspect="1" noChangeArrowheads="1"/>
                     </pic:cNvPicPr>
@@ -922,7 +924,6 @@
           </wp:inline>
         </w:drawing>
       </w:r>
-      <w:bookmarkStart w:id="0" w:name="_GoBack"/>
       <w:r>
         <w:rPr>
           <w:noProof/>
@@ -934,7 +935,7 @@
           <wp:inline distT="0" distB="0" distL="0" distR="0">
             <wp:extent cx="5943600" cy="3343275"/>
             <wp:effectExtent l="0" t="0" r="0" b="9525"/>
-            <wp:docPr id="18" name="Picture 18"/>
+            <wp:docPr id="17" name="Picture 17"/>
             <wp:cNvGraphicFramePr>
               <a:graphicFrameLocks xmlns:a="http://schemas.openxmlformats.org/drawingml/2006/main" noChangeAspect="1"/>
             </wp:cNvGraphicFramePr>
@@ -942,7 +943,7 @@
               <a:graphicData uri="http://schemas.openxmlformats.org/drawingml/2006/picture">
                 <pic:pic xmlns:pic="http://schemas.openxmlformats.org/drawingml/2006/picture">
                   <pic:nvPicPr>
-                    <pic:cNvPr id="0" name="Picture 18"/>
+                    <pic:cNvPr id="0" name="Picture 17"/>
                     <pic:cNvPicPr>
                       <a:picLocks noChangeAspect="1" noChangeArrowheads="1"/>
                     </pic:cNvPicPr>
@@ -979,7 +980,61 @@
           </wp:inline>
         </w:drawing>
       </w:r>
-      <w:bookmarkEnd w:id="0"/>
+      <w:r>
+        <w:rPr>
+          <w:noProof/>
+          <w:sz w:val="56"/>
+          <w:lang w:val="en-US"/>
+        </w:rPr>
+        <w:drawing>
+          <wp:inline distT="0" distB="0" distL="0" distR="0">
+            <wp:extent cx="5943600" cy="3343275"/>
+            <wp:effectExtent l="0" t="0" r="0" b="9525"/>
+            <wp:docPr id="18" name="Picture 18"/>
+            <wp:cNvGraphicFramePr>
+              <a:graphicFrameLocks xmlns:a="http://schemas.openxmlformats.org/drawingml/2006/main" noChangeAspect="1"/>
+            </wp:cNvGraphicFramePr>
+            <a:graphic xmlns:a="http://schemas.openxmlformats.org/drawingml/2006/main">
+              <a:graphicData uri="http://schemas.openxmlformats.org/drawingml/2006/picture">
+                <pic:pic xmlns:pic="http://schemas.openxmlformats.org/drawingml/2006/picture">
+                  <pic:nvPicPr>
+                    <pic:cNvPr id="0" name="Picture 18"/>
+                    <pic:cNvPicPr>
+                      <a:picLocks noChangeAspect="1" noChangeArrowheads="1"/>
+                    </pic:cNvPicPr>
+                  </pic:nvPicPr>
+                  <pic:blipFill>
+                    <a:blip r:embed="rId21" cstate="print">
+                      <a:extLst>
+                        <a:ext uri="{28A0092B-C50C-407E-A947-70E740481C1C}">
+                          <a14:useLocalDpi xmlns:a14="http://schemas.microsoft.com/office/drawing/2010/main" val="0"/>
+                        </a:ext>
+                      </a:extLst>
+                    </a:blip>
+                    <a:srcRect/>
+                    <a:stretch>
+                      <a:fillRect/>
+                    </a:stretch>
+                  </pic:blipFill>
+                  <pic:spPr bwMode="auto">
+                    <a:xfrm>
+                      <a:off x="0" y="0"/>
+                      <a:ext cx="5943600" cy="3343275"/>
+                    </a:xfrm>
+                    <a:prstGeom prst="rect">
+                      <a:avLst/>
+                    </a:prstGeom>
+                    <a:noFill/>
+                    <a:ln>
+                      <a:noFill/>
+                    </a:ln>
+                  </pic:spPr>
+                </pic:pic>
+              </a:graphicData>
+            </a:graphic>
+          </wp:inline>
+        </w:drawing>
+      </w:r>
     </w:p>
     <w:sectPr>
       <w:pgSz w:w="12240" w:h="15840"/>

</xml_diff>